<commit_message>
perbaikan file SDD mengubah ERD
</commit_message>
<xml_diff>
--- a/DokumenSRS_SDD/SDD_Sistem Reservasi Klinik_Kelompok4.docx
+++ b/DokumenSRS_SDD/SDD_Sistem Reservasi Klinik_Kelompok4.docx
@@ -88,7 +88,7 @@
           </mc:Choice>
           <mc:Fallback>
             <w:pict>
-              <v:shape w14:anchorId="0347867E" id="Graphic 1" o:spid="_x0000_s1026" style="position:absolute;margin-left:12.25pt;margin-top:15.85pt;width:421.6pt;height:760.1pt;z-index:-16158208;visibility:visible;mso-wrap-style:square;mso-wrap-distance-left:0;mso-wrap-distance-top:0;mso-wrap-distance-right:0;mso-wrap-distance-bottom:0;mso-position-horizontal:absolute;mso-position-horizontal-relative:page;mso-position-vertical:absolute;mso-position-vertical-relative:page;v-text-anchor:top" coordsize="5354320,9653270" o:gfxdata="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" path="m5354320,l,,,9653270r5354320,l5354320,xe" fillcolor="#6f2f9f" stroked="f">
+              <v:shape w14:anchorId="5C84894D" id="Graphic 1" o:spid="_x0000_s1026" style="position:absolute;margin-left:12.25pt;margin-top:15.85pt;width:421.6pt;height:760.1pt;z-index:-16158208;visibility:visible;mso-wrap-style:square;mso-wrap-distance-left:0;mso-wrap-distance-top:0;mso-wrap-distance-right:0;mso-wrap-distance-bottom:0;mso-position-horizontal:absolute;mso-position-horizontal-relative:page;mso-position-vertical:absolute;mso-position-vertical-relative:page;v-text-anchor:top" coordsize="5354320,9653270" o:gfxdata="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" path="m5354320,l,,,9653270r5354320,l5354320,xe" fillcolor="#6f2f9f" stroked="f">
                 <v:path arrowok="t"/>
                 <w10:wrap anchorx="page" anchory="page"/>
               </v:shape>
@@ -175,7 +175,7 @@
           </mc:Choice>
           <mc:Fallback>
             <w:pict>
-              <v:shape w14:anchorId="50D38E6E" id="Graphic 2" o:spid="_x0000_s1026" style="position:absolute;margin-left:446.75pt;margin-top:15.85pt;width:147.7pt;height:760.1pt;z-index:15729664;visibility:visible;mso-wrap-style:square;mso-wrap-distance-left:0;mso-wrap-distance-top:0;mso-wrap-distance-right:0;mso-wrap-distance-bottom:0;mso-position-horizontal:absolute;mso-position-horizontal-relative:page;mso-position-vertical:absolute;mso-position-vertical-relative:page;v-text-anchor:top" coordsize="1875789,9653270" o:gfxdata="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" path="m1875790,l,,,9653270r1875790,l1875790,xe" fillcolor="#1f3863" stroked="f">
+              <v:shape w14:anchorId="2D7BE76C" id="Graphic 2" o:spid="_x0000_s1026" style="position:absolute;margin-left:446.75pt;margin-top:15.85pt;width:147.7pt;height:760.1pt;z-index:15729664;visibility:visible;mso-wrap-style:square;mso-wrap-distance-left:0;mso-wrap-distance-top:0;mso-wrap-distance-right:0;mso-wrap-distance-bottom:0;mso-position-horizontal:absolute;mso-position-horizontal-relative:page;mso-position-vertical:absolute;mso-position-vertical-relative:page;v-text-anchor:top" coordsize="1875789,9653270" o:gfxdata="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" path="m1875790,l,,,9653270r1875790,l1875790,xe" fillcolor="#1f3863" stroked="f">
                 <v:path arrowok="t"/>
                 <w10:wrap anchorx="page" anchory="page"/>
               </v:shape>
@@ -15769,18 +15769,18 @@
           <w:sz w:val="20"/>
         </w:rPr>
         <w:drawing>
-          <wp:anchor distT="0" distB="0" distL="0" distR="0" simplePos="0" relativeHeight="487591424" behindDoc="1" locked="0" layoutInCell="1" allowOverlap="1" wp14:anchorId="63C88EDF" wp14:editId="201DEA83">
+          <wp:anchor distT="0" distB="0" distL="0" distR="0" simplePos="0" relativeHeight="487591424" behindDoc="1" locked="0" layoutInCell="1" allowOverlap="1" wp14:anchorId="63C88EDF" wp14:editId="6C0726C1">
             <wp:simplePos x="0" y="0"/>
             <wp:positionH relativeFrom="page">
-              <wp:posOffset>1918346</wp:posOffset>
+              <wp:posOffset>1993504</wp:posOffset>
             </wp:positionH>
             <wp:positionV relativeFrom="paragraph">
-              <wp:posOffset>258735</wp:posOffset>
+              <wp:posOffset>258242</wp:posOffset>
             </wp:positionV>
-            <wp:extent cx="3928808" cy="2683764"/>
-            <wp:effectExtent l="0" t="0" r="0" b="0"/>
+            <wp:extent cx="3774964" cy="2683764"/>
+            <wp:effectExtent l="0" t="0" r="0" b="2540"/>
             <wp:wrapTopAndBottom/>
-            <wp:docPr id="10" name="Image 10" descr="A black and white diagram  AI-generated content may be incorrect."/>
+            <wp:docPr id="10" name="Image 10"/>
             <wp:cNvGraphicFramePr>
               <a:graphicFrameLocks xmlns:a="http://schemas.openxmlformats.org/drawingml/2006/main"/>
             </wp:cNvGraphicFramePr>
@@ -15788,11 +15788,17 @@
               <a:graphicData uri="http://schemas.openxmlformats.org/drawingml/2006/picture">
                 <pic:pic xmlns:pic="http://schemas.openxmlformats.org/drawingml/2006/picture">
                   <pic:nvPicPr>
-                    <pic:cNvPr id="10" name="Image 10" descr="A black and white diagram  AI-generated content may be incorrect."/>
+                    <pic:cNvPr id="10" name="Image 10"/>
                     <pic:cNvPicPr/>
                   </pic:nvPicPr>
                   <pic:blipFill>
-                    <a:blip r:embed="rId13" cstate="print"/>
+                    <a:blip r:embed="rId13" cstate="print">
+                      <a:extLst>
+                        <a:ext uri="{28A0092B-C50C-407E-A947-70E740481C1C}">
+                          <a14:useLocalDpi xmlns:a14="http://schemas.microsoft.com/office/drawing/2010/main" val="0"/>
+                        </a:ext>
+                      </a:extLst>
+                    </a:blip>
                     <a:stretch>
                       <a:fillRect/>
                     </a:stretch>
@@ -15800,7 +15806,7 @@
                   <pic:spPr>
                     <a:xfrm>
                       <a:off x="0" y="0"/>
-                      <a:ext cx="3928808" cy="2683764"/>
+                      <a:ext cx="3774964" cy="2683764"/>
                     </a:xfrm>
                     <a:prstGeom prst="rect">
                       <a:avLst/>
@@ -15809,6 +15815,9 @@
                 </pic:pic>
               </a:graphicData>
             </a:graphic>
+            <wp14:sizeRelH relativeFrom="margin">
+              <wp14:pctWidth>0</wp14:pctWidth>
+            </wp14:sizeRelH>
           </wp:anchor>
         </w:drawing>
       </w:r>
@@ -22368,14 +22377,7 @@
                               <w:rFonts w:ascii="Calibri"/>
                               <w:spacing w:val="-5"/>
                             </w:rPr>
-                            <w:t>1</w:t>
-                          </w:r>
-                          <w:r>
-                            <w:rPr>
-                              <w:rFonts w:ascii="Calibri"/>
-                              <w:spacing w:val="-5"/>
-                            </w:rPr>
-                            <w:t>0</w:t>
+                            <w:t>10</w:t>
                           </w:r>
                           <w:r>
                             <w:rPr>
@@ -22439,14 +22441,7 @@
                         <w:rFonts w:ascii="Calibri"/>
                         <w:spacing w:val="-5"/>
                       </w:rPr>
-                      <w:t>1</w:t>
-                    </w:r>
-                    <w:r>
-                      <w:rPr>
-                        <w:rFonts w:ascii="Calibri"/>
-                        <w:spacing w:val="-5"/>
-                      </w:rPr>
-                      <w:t>0</w:t>
+                      <w:t>10</w:t>
                     </w:r>
                     <w:r>
                       <w:rPr>

</xml_diff>